<commit_message>
Added unit tests for all docx parsers
</commit_message>
<xml_diff>
--- a/ParserTest/DocTest/WithColumns.docx
+++ b/ParserTest/DocTest/WithColumns.docx
@@ -4,407 +4,43 @@
   <w:body>
     <w:p>
       <w:pPr>
-        <w:pStyle w:val="a3"/>
-        <w:shd w:val="clear" w:color="auto" w:fill="FFFFFF"/>
-        <w:spacing w:before="120" w:beforeAutospacing="0" w:after="120" w:afterAutospacing="0"/>
         <w:rPr>
-          <w:rFonts w:ascii="Arial" w:hAnsi="Arial" w:cs="Arial"/>
-          <w:color w:val="252525"/>
-          <w:sz w:val="48"/>
+          <w:sz w:val="96"/>
           <w:szCs w:val="21"/>
         </w:rPr>
       </w:pPr>
       <w:r>
         <w:rPr>
-          <w:rFonts w:ascii="Arial" w:hAnsi="Arial" w:cs="Arial"/>
-          <w:color w:val="252525"/>
-          <w:sz w:val="48"/>
-          <w:szCs w:val="21"/>
+          <w:rFonts w:ascii="Verdana" w:hAnsi="Verdana"/>
+          <w:color w:val="333333"/>
+          <w:sz w:val="72"/>
+          <w:szCs w:val="20"/>
+          <w:shd w:val="clear" w:color="auto" w:fill="EEEEEE"/>
         </w:rPr>
-        <w:t>The</w:t>
+        <w:t xml:space="preserve">This is the film version of the Pulitzer and Tony Award winning musical about </w:t>
       </w:r>
       <w:r>
         <w:rPr>
-          <w:rStyle w:val="apple-converted-space"/>
-          <w:rFonts w:ascii="Arial" w:hAnsi="Arial" w:cs="Arial"/>
-          <w:color w:val="252525"/>
-          <w:sz w:val="48"/>
-          <w:szCs w:val="21"/>
+          <w:rFonts w:ascii="Verdana" w:hAnsi="Verdana"/>
+          <w:color w:val="333333"/>
+          <w:sz w:val="72"/>
+          <w:szCs w:val="20"/>
+          <w:shd w:val="clear" w:color="auto" w:fill="EEEEEE"/>
         </w:rPr>
-        <w:t> </w:t>
+        <w:lastRenderedPageBreak/>
+        <w:t xml:space="preserve">Bohemians in the East Village of New York City struggling with life, love </w:t>
       </w:r>
       <w:r>
         <w:rPr>
-          <w:rFonts w:ascii="Arial" w:hAnsi="Arial" w:cs="Arial"/>
-          <w:b/>
-          <w:bCs/>
-          <w:color w:val="252525"/>
-          <w:sz w:val="48"/>
-          <w:szCs w:val="21"/>
-        </w:rPr>
-        <w:t>Joker</w:t>
-      </w:r>
-      <w:r>
-        <w:rPr>
-          <w:rStyle w:val="apple-converted-space"/>
-          <w:rFonts w:ascii="Arial" w:hAnsi="Arial" w:cs="Arial"/>
-          <w:color w:val="252525"/>
-          <w:sz w:val="48"/>
-          <w:szCs w:val="21"/>
-        </w:rPr>
-        <w:t> </w:t>
-      </w:r>
-      <w:r>
-        <w:rPr>
-          <w:rFonts w:ascii="Arial" w:hAnsi="Arial" w:cs="Arial"/>
-          <w:color w:val="252525"/>
-          <w:sz w:val="48"/>
-          <w:szCs w:val="21"/>
-        </w:rPr>
-        <w:t>is a fictional</w:t>
-      </w:r>
-      <w:r>
-        <w:rPr>
-          <w:rStyle w:val="apple-converted-space"/>
-          <w:rFonts w:ascii="Arial" w:hAnsi="Arial" w:cs="Arial"/>
-          <w:color w:val="252525"/>
-          <w:sz w:val="48"/>
-          <w:szCs w:val="21"/>
-        </w:rPr>
-        <w:t> </w:t>
-      </w:r>
-      <w:proofErr w:type="spellStart"/>
-      <w:r>
-        <w:rPr>
-          <w:rFonts w:ascii="Arial" w:hAnsi="Arial" w:cs="Arial"/>
-          <w:color w:val="252525"/>
-          <w:sz w:val="48"/>
-          <w:szCs w:val="21"/>
-        </w:rPr>
-        <w:fldChar w:fldCharType="begin"/>
-      </w:r>
-      <w:r>
-        <w:rPr>
-          <w:rFonts w:ascii="Arial" w:hAnsi="Arial" w:cs="Arial"/>
-          <w:color w:val="252525"/>
-          <w:sz w:val="48"/>
-          <w:szCs w:val="21"/>
-        </w:rPr>
-        <w:instrText xml:space="preserve"> HYPERLINK "https://en.wikipedia.org/wiki/Supervillain" \o "Supervillain" </w:instrText>
-      </w:r>
-      <w:r>
-        <w:rPr>
-          <w:rFonts w:ascii="Arial" w:hAnsi="Arial" w:cs="Arial"/>
-          <w:color w:val="252525"/>
-          <w:sz w:val="48"/>
-          <w:szCs w:val="21"/>
-        </w:rPr>
-        <w:fldChar w:fldCharType="separate"/>
-      </w:r>
-      <w:r>
-        <w:rPr>
-          <w:rStyle w:val="a4"/>
-          <w:rFonts w:ascii="Arial" w:hAnsi="Arial" w:cs="Arial"/>
-          <w:color w:val="0B0080"/>
-          <w:sz w:val="48"/>
-          <w:szCs w:val="21"/>
-          <w:u w:val="none"/>
-        </w:rPr>
-        <w:t>supervillain</w:t>
-      </w:r>
-      <w:proofErr w:type="spellEnd"/>
-      <w:r>
-        <w:rPr>
-          <w:rFonts w:ascii="Arial" w:hAnsi="Arial" w:cs="Arial"/>
-          <w:color w:val="252525"/>
-          <w:sz w:val="48"/>
-          <w:szCs w:val="21"/>
-        </w:rPr>
-        <w:fldChar w:fldCharType="end"/>
-      </w:r>
-      <w:r>
-        <w:rPr>
-          <w:rStyle w:val="apple-converted-space"/>
-          <w:rFonts w:ascii="Arial" w:hAnsi="Arial" w:cs="Arial"/>
-          <w:color w:val="252525"/>
-          <w:sz w:val="48"/>
-          <w:szCs w:val="21"/>
-        </w:rPr>
-        <w:t> </w:t>
-      </w:r>
-      <w:r>
-        <w:rPr>
-          <w:rFonts w:ascii="Arial" w:hAnsi="Arial" w:cs="Arial"/>
-          <w:color w:val="252525"/>
-          <w:sz w:val="48"/>
-          <w:szCs w:val="21"/>
-        </w:rPr>
-        <w:t>created by</w:t>
-      </w:r>
-      <w:r>
-        <w:rPr>
-          <w:rStyle w:val="apple-converted-space"/>
-          <w:rFonts w:ascii="Arial" w:hAnsi="Arial" w:cs="Arial"/>
-          <w:color w:val="252525"/>
-          <w:sz w:val="48"/>
-          <w:szCs w:val="21"/>
-        </w:rPr>
-        <w:t> </w:t>
-      </w:r>
-      <w:hyperlink r:id="rId4" w:tooltip="Bill Finger" w:history="1">
-        <w:r>
-          <w:rPr>
-            <w:rStyle w:val="a4"/>
-            <w:rFonts w:ascii="Arial" w:hAnsi="Arial" w:cs="Arial"/>
-            <w:color w:val="0B0080"/>
-            <w:sz w:val="48"/>
-            <w:szCs w:val="21"/>
-            <w:u w:val="none"/>
-          </w:rPr>
-          <w:t>Bill Finger</w:t>
-        </w:r>
-      </w:hyperlink>
-      <w:r>
-        <w:rPr>
-          <w:rFonts w:ascii="Arial" w:hAnsi="Arial" w:cs="Arial"/>
-          <w:color w:val="252525"/>
-          <w:sz w:val="48"/>
-          <w:szCs w:val="21"/>
-        </w:rPr>
-        <w:t>,</w:t>
-      </w:r>
-      <w:r>
-        <w:rPr>
-          <w:rStyle w:val="apple-converted-space"/>
-          <w:rFonts w:ascii="Arial" w:hAnsi="Arial" w:cs="Arial"/>
-          <w:color w:val="252525"/>
-          <w:sz w:val="48"/>
-          <w:szCs w:val="21"/>
-        </w:rPr>
-        <w:t> </w:t>
-      </w:r>
-      <w:hyperlink r:id="rId5" w:tooltip="Bob Kane" w:history="1">
-        <w:r>
-          <w:rPr>
-            <w:rStyle w:val="a4"/>
-            <w:rFonts w:ascii="Arial" w:hAnsi="Arial" w:cs="Arial"/>
-            <w:color w:val="0B0080"/>
-            <w:sz w:val="48"/>
-            <w:szCs w:val="21"/>
-            <w:u w:val="none"/>
-          </w:rPr>
-          <w:t>Bob Kane</w:t>
-        </w:r>
-      </w:hyperlink>
-      <w:r>
-        <w:rPr>
-          <w:rFonts w:ascii="Arial" w:hAnsi="Arial" w:cs="Arial"/>
-          <w:color w:val="252525"/>
-          <w:sz w:val="48"/>
-          <w:szCs w:val="21"/>
-        </w:rPr>
-        <w:t>, and</w:t>
-      </w:r>
-      <w:r>
-        <w:rPr>
-          <w:rStyle w:val="apple-converted-space"/>
-          <w:rFonts w:ascii="Arial" w:hAnsi="Arial" w:cs="Arial"/>
-          <w:color w:val="252525"/>
-          <w:sz w:val="48"/>
-          <w:szCs w:val="21"/>
-        </w:rPr>
-        <w:t> </w:t>
-      </w:r>
-      <w:hyperlink r:id="rId6" w:tooltip="Jerry Robinson" w:history="1">
-        <w:r>
-          <w:rPr>
-            <w:rStyle w:val="a4"/>
-            <w:rFonts w:ascii="Arial" w:hAnsi="Arial" w:cs="Arial"/>
-            <w:color w:val="0B0080"/>
-            <w:sz w:val="48"/>
-            <w:szCs w:val="21"/>
-            <w:u w:val="none"/>
-          </w:rPr>
-          <w:t>Jerry Robinson</w:t>
-        </w:r>
-      </w:hyperlink>
-      <w:r>
-        <w:rPr>
-          <w:rStyle w:val="apple-converted-space"/>
-          <w:rFonts w:ascii="Arial" w:hAnsi="Arial" w:cs="Arial"/>
-          <w:color w:val="252525"/>
-          <w:sz w:val="48"/>
-          <w:szCs w:val="21"/>
-        </w:rPr>
-        <w:t> </w:t>
-      </w:r>
-      <w:r>
-        <w:rPr>
-          <w:rFonts w:ascii="Arial" w:hAnsi="Arial" w:cs="Arial"/>
-          <w:color w:val="252525"/>
-          <w:sz w:val="48"/>
-          <w:szCs w:val="21"/>
-        </w:rPr>
-        <w:t>who first appeared in the debut issue of the</w:t>
-      </w:r>
-      <w:r>
-        <w:rPr>
-          <w:rStyle w:val="apple-converted-space"/>
-          <w:rFonts w:ascii="Arial" w:hAnsi="Arial" w:cs="Arial"/>
-          <w:color w:val="252525"/>
-          <w:sz w:val="48"/>
-          <w:szCs w:val="21"/>
-        </w:rPr>
-        <w:t> </w:t>
-      </w:r>
-      <w:hyperlink r:id="rId7" w:tooltip="American comic book" w:history="1">
-        <w:r>
-          <w:rPr>
-            <w:rStyle w:val="a4"/>
-            <w:rFonts w:ascii="Arial" w:hAnsi="Arial" w:cs="Arial"/>
-            <w:color w:val="0B0080"/>
-            <w:sz w:val="48"/>
-            <w:szCs w:val="21"/>
-            <w:u w:val="none"/>
-          </w:rPr>
-          <w:t>comic book</w:t>
-        </w:r>
-      </w:hyperlink>
-      <w:r>
-        <w:rPr>
-          <w:rStyle w:val="apple-converted-space"/>
-          <w:rFonts w:ascii="Arial" w:hAnsi="Arial" w:cs="Arial"/>
-          <w:color w:val="252525"/>
-          <w:sz w:val="48"/>
-          <w:szCs w:val="21"/>
-        </w:rPr>
-        <w:t> </w:t>
-      </w:r>
-      <w:hyperlink r:id="rId8" w:tooltip="Batman (comic book)" w:history="1">
-        <w:r>
-          <w:rPr>
-            <w:rStyle w:val="a4"/>
-            <w:rFonts w:ascii="Arial" w:hAnsi="Arial" w:cs="Arial"/>
-            <w:i/>
-            <w:iCs/>
-            <w:color w:val="0B0080"/>
-            <w:sz w:val="48"/>
-            <w:szCs w:val="21"/>
-            <w:u w:val="none"/>
-          </w:rPr>
-          <w:t>Batman</w:t>
-        </w:r>
-      </w:hyperlink>
-      <w:r>
-        <w:rPr>
-          <w:rStyle w:val="apple-converted-space"/>
-          <w:rFonts w:ascii="Arial" w:hAnsi="Arial" w:cs="Arial"/>
-          <w:color w:val="252525"/>
-          <w:sz w:val="48"/>
-          <w:szCs w:val="21"/>
-        </w:rPr>
-        <w:t> </w:t>
-      </w:r>
-      <w:r>
-        <w:rPr>
-          <w:rFonts w:ascii="Arial" w:hAnsi="Arial" w:cs="Arial"/>
-          <w:color w:val="252525"/>
-          <w:sz w:val="48"/>
-          <w:szCs w:val="21"/>
-        </w:rPr>
-        <w:t>(April 25, 1940) published by</w:t>
-      </w:r>
-      <w:r>
-        <w:rPr>
-          <w:rStyle w:val="apple-converted-space"/>
-          <w:rFonts w:ascii="Arial" w:hAnsi="Arial" w:cs="Arial"/>
-          <w:color w:val="252525"/>
-          <w:sz w:val="48"/>
-          <w:szCs w:val="21"/>
-        </w:rPr>
-        <w:t> </w:t>
-      </w:r>
-      <w:hyperlink r:id="rId9" w:tooltip="DC Comics" w:history="1">
-        <w:r>
-          <w:rPr>
-            <w:rStyle w:val="a4"/>
-            <w:rFonts w:ascii="Arial" w:hAnsi="Arial" w:cs="Arial"/>
-            <w:color w:val="0B0080"/>
-            <w:sz w:val="48"/>
-            <w:szCs w:val="21"/>
-            <w:u w:val="none"/>
-          </w:rPr>
-          <w:t>DC Comics</w:t>
-        </w:r>
-      </w:hyperlink>
-      <w:r>
-        <w:rPr>
-          <w:rFonts w:ascii="Arial" w:hAnsi="Arial" w:cs="Arial"/>
-          <w:color w:val="252525"/>
-          <w:sz w:val="48"/>
-          <w:szCs w:val="21"/>
-        </w:rPr>
-        <w:t xml:space="preserve">. Credit for the Joker's creation is </w:t>
-      </w:r>
-      <w:r>
-        <w:rPr>
-          <w:rFonts w:ascii="Arial" w:hAnsi="Arial" w:cs="Arial"/>
-          <w:color w:val="252525"/>
-          <w:sz w:val="48"/>
-          <w:szCs w:val="21"/>
+          <w:rFonts w:ascii="Verdana" w:hAnsi="Verdana"/>
+          <w:color w:val="333333"/>
+          <w:sz w:val="72"/>
+          <w:szCs w:val="20"/>
+          <w:shd w:val="clear" w:color="auto" w:fill="EEEEEE"/>
         </w:rPr>
         <w:lastRenderedPageBreak/>
-        <w:t xml:space="preserve">disputed; Kane and Robinson claimed responsibility for the Joker's design, while acknowledging Finger's writing contribution. Although the Joker was planned to be killed off during his initial appearance, he was spared by </w:t>
+        <w:t>and AIDS, and the impacts they have on America.</w:t>
       </w:r>
-      <w:r>
-        <w:rPr>
-          <w:rFonts w:ascii="Arial" w:hAnsi="Arial" w:cs="Arial"/>
-          <w:color w:val="252525"/>
-          <w:sz w:val="48"/>
-          <w:szCs w:val="21"/>
-        </w:rPr>
-        <w:lastRenderedPageBreak/>
-        <w:t>editorial intervention, allowing the character to endure as the archenemy of the superhero</w:t>
-      </w:r>
-      <w:r>
-        <w:rPr>
-          <w:rStyle w:val="apple-converted-space"/>
-          <w:rFonts w:ascii="Arial" w:hAnsi="Arial" w:cs="Arial"/>
-          <w:color w:val="252525"/>
-          <w:sz w:val="48"/>
-          <w:szCs w:val="21"/>
-        </w:rPr>
-        <w:t> </w:t>
-      </w:r>
-      <w:hyperlink r:id="rId10" w:tooltip="Batman" w:history="1">
-        <w:r>
-          <w:rPr>
-            <w:rStyle w:val="a4"/>
-            <w:rFonts w:ascii="Arial" w:hAnsi="Arial" w:cs="Arial"/>
-            <w:color w:val="0B0080"/>
-            <w:sz w:val="48"/>
-            <w:szCs w:val="21"/>
-            <w:u w:val="none"/>
-          </w:rPr>
-          <w:t>Batman</w:t>
-        </w:r>
-      </w:hyperlink>
-      <w:r>
-        <w:rPr>
-          <w:rFonts w:ascii="Arial" w:hAnsi="Arial" w:cs="Arial"/>
-          <w:color w:val="252525"/>
-          <w:sz w:val="48"/>
-          <w:szCs w:val="21"/>
-        </w:rPr>
-        <w:t>.</w:t>
-      </w:r>
-    </w:p>
-    <w:p>
-      <w:pPr>
-        <w:rPr>
-          <w:sz w:val="24"/>
-        </w:rPr>
-      </w:pPr>
     </w:p>
     <w:sectPr>
       <w:pgSz w:w="12240" w:h="15840"/>
@@ -575,6 +211,7 @@
   <w:style w:type="paragraph" w:default="1" w:styleId="a">
     <w:name w:val="Normal"/>
     <w:qFormat/>
+    <w:rsid w:val="003C45CC"/>
   </w:style>
   <w:style w:type="character" w:default="1" w:styleId="a0">
     <w:name w:val="Default Paragraph Font"/>

</xml_diff>